<commit_message>
Moved project into subfolder and update to KiCAD v8
</commit_message>
<xml_diff>
--- a/documents/Endstufe.docx
+++ b/documents/Endstufe.docx
@@ -1,6 +1,6 @@
 
 <file path=word/document.xml><?xml version="1.0" encoding="utf-8"?>
-<w:document xmlns:wpc="http://schemas.microsoft.com/office/word/2010/wordprocessingCanvas" xmlns:cx="http://schemas.microsoft.com/office/drawing/2014/chartex" xmlns:cx1="http://schemas.microsoft.com/office/drawing/2015/9/8/chartex" xmlns:cx2="http://schemas.microsoft.com/office/drawing/2015/10/21/chartex" xmlns:cx3="http://schemas.microsoft.com/office/drawing/2016/5/9/chartex" xmlns:cx4="http://schemas.microsoft.com/office/drawing/2016/5/10/chartex" xmlns:cx5="http://schemas.microsoft.com/office/drawing/2016/5/11/chartex" xmlns:cx6="http://schemas.microsoft.com/office/drawing/2016/5/12/chartex" xmlns:cx7="http://schemas.microsoft.com/office/drawing/2016/5/13/chartex" xmlns:cx8="http://schemas.microsoft.com/office/drawing/2016/5/14/chartex" xmlns:mc="http://schemas.openxmlformats.org/markup-compatibility/2006" xmlns:aink="http://schemas.microsoft.com/office/drawing/2016/ink" xmlns:am3d="http://schemas.microsoft.com/office/drawing/2017/model3d" xmlns:o="urn:schemas-microsoft-com:office:office" xmlns:oel="http://schemas.microsoft.com/office/2019/extlst" xmlns:r="http://schemas.openxmlformats.org/officeDocument/2006/relationships" xmlns:m="http://schemas.openxmlformats.org/officeDocument/2006/math" xmlns:v="urn:schemas-microsoft-com:vml" xmlns:wp14="http://schemas.microsoft.com/office/word/2010/wordprocessingDrawing" xmlns:wp="http://schemas.openxmlformats.org/drawingml/2006/wordprocessingDrawing" xmlns:w10="urn:schemas-microsoft-com:office:word" xmlns:w="http://schemas.openxmlformats.org/wordprocessingml/2006/main" xmlns:w14="http://schemas.microsoft.com/office/word/2010/wordml" xmlns:w15="http://schemas.microsoft.com/office/word/2012/wordml" xmlns:w16cex="http://schemas.microsoft.com/office/word/2018/wordml/cex" xmlns:w16cid="http://schemas.microsoft.com/office/word/2016/wordml/cid" xmlns:w16="http://schemas.microsoft.com/office/word/2018/wordml" xmlns:w16sdtdh="http://schemas.microsoft.com/office/word/2020/wordml/sdtdatahash" xmlns:w16se="http://schemas.microsoft.com/office/word/2015/wordml/symex" xmlns:wpg="http://schemas.microsoft.com/office/word/2010/wordprocessingGroup" xmlns:wpi="http://schemas.microsoft.com/office/word/2010/wordprocessingInk" xmlns:wne="http://schemas.microsoft.com/office/word/2006/wordml" xmlns:wps="http://schemas.microsoft.com/office/word/2010/wordprocessingShape" mc:Ignorable="w14 w15 w16se w16cid w16 w16cex w16sdtdh wp14">
+<w:document xmlns:wpc="http://schemas.microsoft.com/office/word/2010/wordprocessingCanvas" xmlns:cx="http://schemas.microsoft.com/office/drawing/2014/chartex" xmlns:cx1="http://schemas.microsoft.com/office/drawing/2015/9/8/chartex" xmlns:cx2="http://schemas.microsoft.com/office/drawing/2015/10/21/chartex" xmlns:cx3="http://schemas.microsoft.com/office/drawing/2016/5/9/chartex" xmlns:cx4="http://schemas.microsoft.com/office/drawing/2016/5/10/chartex" xmlns:cx5="http://schemas.microsoft.com/office/drawing/2016/5/11/chartex" xmlns:cx6="http://schemas.microsoft.com/office/drawing/2016/5/12/chartex" xmlns:cx7="http://schemas.microsoft.com/office/drawing/2016/5/13/chartex" xmlns:cx8="http://schemas.microsoft.com/office/drawing/2016/5/14/chartex" xmlns:mc="http://schemas.openxmlformats.org/markup-compatibility/2006" xmlns:aink="http://schemas.microsoft.com/office/drawing/2016/ink" xmlns:am3d="http://schemas.microsoft.com/office/drawing/2017/model3d" xmlns:o="urn:schemas-microsoft-com:office:office" xmlns:oel="http://schemas.microsoft.com/office/2019/extlst" xmlns:r="http://schemas.openxmlformats.org/officeDocument/2006/relationships" xmlns:m="http://schemas.openxmlformats.org/officeDocument/2006/math" xmlns:v="urn:schemas-microsoft-com:vml" xmlns:wp14="http://schemas.microsoft.com/office/word/2010/wordprocessingDrawing" xmlns:wp="http://schemas.openxmlformats.org/drawingml/2006/wordprocessingDrawing" xmlns:w10="urn:schemas-microsoft-com:office:word" xmlns:w="http://schemas.openxmlformats.org/wordprocessingml/2006/main" xmlns:w14="http://schemas.microsoft.com/office/word/2010/wordml" xmlns:w15="http://schemas.microsoft.com/office/word/2012/wordml" xmlns:w16cex="http://schemas.microsoft.com/office/word/2018/wordml/cex" xmlns:w16cid="http://schemas.microsoft.com/office/word/2016/wordml/cid" xmlns:w16="http://schemas.microsoft.com/office/word/2018/wordml" xmlns:w16du="http://schemas.microsoft.com/office/word/2023/wordml/word16du" xmlns:w16sdtdh="http://schemas.microsoft.com/office/word/2020/wordml/sdtdatahash" xmlns:w16se="http://schemas.microsoft.com/office/word/2015/wordml/symex" xmlns:wpg="http://schemas.microsoft.com/office/word/2010/wordprocessingGroup" xmlns:wpi="http://schemas.microsoft.com/office/word/2010/wordprocessingInk" xmlns:wne="http://schemas.microsoft.com/office/word/2006/wordml" xmlns:wps="http://schemas.microsoft.com/office/word/2010/wordprocessingShape" mc:Ignorable="w14 w15 w16se w16cid w16 w16cex w16sdtdh w16du wp14">
   <w:body>
     <w:p>
       <w:pPr>
@@ -1185,15 +1185,7 @@
         <w:t xml:space="preserve"> (F</w:t>
       </w:r>
       <w:r>
-        <w:t xml:space="preserve">alls das später nicht </w:t>
-      </w:r>
-      <w:proofErr w:type="gramStart"/>
-      <w:r>
-        <w:t>funktioniert</w:t>
-      </w:r>
-      <w:proofErr w:type="gramEnd"/>
-      <w:r>
-        <w:t xml:space="preserve"> ist der Crystal auch noch da)</w:t>
+        <w:t>alls das später nicht funktioniert ist der Crystal auch noch da)</w:t>
       </w:r>
     </w:p>
     <w:p>
@@ -2291,13 +2283,8 @@
           </w:tcPr>
           <w:p>
             <w:r>
-              <w:t xml:space="preserve">Analog Input 1, </w:t>
-            </w:r>
-            <w:proofErr w:type="gramStart"/>
-            <w:r>
-              <w:t>Rechts</w:t>
-            </w:r>
-            <w:proofErr w:type="gramEnd"/>
+              <w:t>Analog Input 1, Rechts</w:t>
+            </w:r>
           </w:p>
         </w:tc>
       </w:tr>
@@ -2360,13 +2347,8 @@
           </w:tcPr>
           <w:p>
             <w:r>
-              <w:t xml:space="preserve">Analog Input 2, </w:t>
-            </w:r>
-            <w:proofErr w:type="gramStart"/>
-            <w:r>
-              <w:t>Rechts</w:t>
-            </w:r>
-            <w:proofErr w:type="gramEnd"/>
+              <w:t>Analog Input 2, Rechts</w:t>
+            </w:r>
           </w:p>
         </w:tc>
       </w:tr>
@@ -4035,15 +4017,7 @@
         <w:t>Mhz</w:t>
       </w:r>
       <w:r>
-        <w:t xml:space="preserve"> sein. Dies ist ein </w:t>
-      </w:r>
-      <w:proofErr w:type="gramStart"/>
-      <w:r>
-        <w:t>vielfaches</w:t>
-      </w:r>
-      <w:proofErr w:type="gramEnd"/>
-      <w:r>
-        <w:t xml:space="preserve"> von </w:t>
+        <w:t xml:space="preserve"> sein. Dies ist ein vielfaches von </w:t>
       </w:r>
       <w:r>
         <w:t xml:space="preserve">8, </w:t>
@@ -4987,15 +4961,7 @@
             </w:r>
             <w:proofErr w:type="spellEnd"/>
             <w:r>
-              <w:t xml:space="preserve"> mit internem Pull </w:t>
-            </w:r>
-            <w:proofErr w:type="gramStart"/>
-            <w:r>
-              <w:t>Down</w:t>
-            </w:r>
-            <w:proofErr w:type="gramEnd"/>
-            <w:r>
-              <w:t xml:space="preserve"> von 50k</w:t>
+              <w:t xml:space="preserve"> mit internem Pull Down von 50k</w:t>
             </w:r>
             <w:r>
               <w:t xml:space="preserve"> (-&gt; Standardmäßig au</w:t>
@@ -5585,15 +5551,7 @@
     </w:p>
     <w:p>
       <w:r>
-        <w:t xml:space="preserve">Die Clock für das System sollte vom </w:t>
-      </w:r>
-      <w:proofErr w:type="gramStart"/>
-      <w:r>
-        <w:t>SCK Eingang</w:t>
-      </w:r>
-      <w:proofErr w:type="gramEnd"/>
-      <w:r>
-        <w:t xml:space="preserve"> automatisch generiert werden. Siehe </w:t>
+        <w:t xml:space="preserve">Die Clock für das System sollte vom SCK Eingang automatisch generiert werden. Siehe </w:t>
       </w:r>
       <w:hyperlink r:id="rId15" w:anchor="%5B%7B%22num%22%3A1083%2C%22gen%22%3A0%7D%2C%7B%22name%22%3A%22XYZ%22%7D%2C0%2C575.3%2C0%5D" w:history="1">
         <w:r>
@@ -6344,15 +6302,7 @@
               <w:t>Verbindung zu GND</w:t>
             </w:r>
             <w:r>
-              <w:t xml:space="preserve"> (</w:t>
-            </w:r>
-            <w:proofErr w:type="gramStart"/>
-            <w:r>
-              <w:t>VREF Mode</w:t>
-            </w:r>
-            <w:proofErr w:type="gramEnd"/>
-            <w:r>
-              <w:t>)</w:t>
+              <w:t xml:space="preserve"> (VREF Mode)</w:t>
             </w:r>
           </w:p>
         </w:tc>
@@ -6868,12 +6818,10 @@
         <w:t xml:space="preserve">Der positive Eingang nach dem Kondensator wird mit der Quelle (PCM5122) verbunden. Der negative Eingang nach dem Kondensator sollte so </w:t>
       </w:r>
       <w:proofErr w:type="spellStart"/>
-      <w:proofErr w:type="gramStart"/>
       <w:r>
         <w:t>Nahe</w:t>
       </w:r>
       <w:proofErr w:type="spellEnd"/>
-      <w:proofErr w:type="gramEnd"/>
       <w:r>
         <w:t xml:space="preserve"> wie möglich an der Audioquelle mit GND verbunden sein (nicht direkt am TPA3116D2)</w:t>
       </w:r>
@@ -8170,15 +8118,7 @@
               <w:t>CS / 10k Pull Up, 1k zu Taster (Taster Verbi</w:t>
             </w:r>
             <w:r>
-              <w:t xml:space="preserve">ndung zu GND; Für </w:t>
-            </w:r>
-            <w:proofErr w:type="gramStart"/>
-            <w:r>
-              <w:t>USB Boot</w:t>
-            </w:r>
-            <w:proofErr w:type="gramEnd"/>
-            <w:r>
-              <w:t>)</w:t>
+              <w:t>ndung zu GND; Für USB Boot)</w:t>
             </w:r>
           </w:p>
         </w:tc>
@@ -9031,21 +8971,87 @@
       </w:r>
       <w:proofErr w:type="spellEnd"/>
       <w:r>
-        <w:t xml:space="preserve"> aus der Zeit von </w:t>
-      </w:r>
-      <w:proofErr w:type="gramStart"/>
-      <w:r>
-        <w:t>THT Komponenten</w:t>
-      </w:r>
-      <w:proofErr w:type="gramEnd"/>
-      <w:r>
-        <w:t xml:space="preserve">, 0402 10uF ist von der Induktivität gleich gut wie 0402 </w:t>
+        <w:t xml:space="preserve"> aus der Zeit von THT Komponenten, 0402 10uF ist von der Induktivität gleich gut wie 0402 </w:t>
       </w:r>
       <w:r>
         <w:t>1</w:t>
       </w:r>
       <w:r>
         <w:t>nF.</w:t>
+      </w:r>
+    </w:p>
+    <w:p>
+      <w:r>
+        <w:br w:type="page"/>
+      </w:r>
+    </w:p>
+    <w:p>
+      <w:pPr>
+        <w:pStyle w:val="berschrift1"/>
+      </w:pPr>
+      <w:r>
+        <w:lastRenderedPageBreak/>
+        <w:t>Version 1</w:t>
+      </w:r>
+    </w:p>
+    <w:p>
+      <w:pPr>
+        <w:pStyle w:val="berschrift2"/>
+      </w:pPr>
+      <w:r>
+        <w:t>Probleme</w:t>
+      </w:r>
+    </w:p>
+    <w:p>
+      <w:r>
+        <w:t xml:space="preserve">MUTE und SDZ von </w:t>
+      </w:r>
+      <w:r>
+        <w:t>TPA3116D2</w:t>
+      </w:r>
+      <w:r>
+        <w:t xml:space="preserve"> dürfen nicht verbunden sein. </w:t>
+      </w:r>
+      <w:r>
+        <w:t xml:space="preserve">Mute ist </w:t>
+      </w:r>
+      <w:proofErr w:type="spellStart"/>
+      <w:r>
+        <w:t>active</w:t>
+      </w:r>
+      <w:proofErr w:type="spellEnd"/>
+      <w:r>
+        <w:t xml:space="preserve">-high und SDZ </w:t>
+      </w:r>
+      <w:proofErr w:type="spellStart"/>
+      <w:r>
+        <w:t>active-low</w:t>
+      </w:r>
+      <w:proofErr w:type="spellEnd"/>
+      <w:r>
+        <w:t xml:space="preserve"> -&gt; bei logisch 0 oder</w:t>
+      </w:r>
+      <w:r>
+        <w:t xml:space="preserve"> 1 ist der Ausgang leiste bzw. deaktiviert.</w:t>
+      </w:r>
+    </w:p>
+    <w:p>
+      <w:r>
+        <w:t>Zu überprüfen ist noch, ob die S/PDIF Eingänge von PCM9122 funktionieren.</w:t>
+      </w:r>
+      <w:r>
+        <w:t xml:space="preserve"> Falls ja -&gt; weiterverwenden so.</w:t>
+      </w:r>
+    </w:p>
+    <w:p>
+      <w:r>
+        <w:t xml:space="preserve">Überlegung ist es für die Revision 2 den PCM5122 aufgrund der schwierigen Programmierbarkeit rauszuhauen, und durch den </w:t>
+      </w:r>
+      <w:r>
+        <w:t>ADAU1701</w:t>
+      </w:r>
+      <w:r>
+        <w:t xml:space="preserve"> von Analog Devices zu ersetzen. Dieser verspricht sehr gute DSP Fähigkeiten und 4 </w:t>
       </w:r>
     </w:p>
     <w:sectPr>
@@ -9059,7 +9065,7 @@
 </file>
 
 <file path=word/numbering.xml><?xml version="1.0" encoding="utf-8"?>
-<w:numbering xmlns:wpc="http://schemas.microsoft.com/office/word/2010/wordprocessingCanvas" xmlns:cx="http://schemas.microsoft.com/office/drawing/2014/chartex" xmlns:cx1="http://schemas.microsoft.com/office/drawing/2015/9/8/chartex" xmlns:cx2="http://schemas.microsoft.com/office/drawing/2015/10/21/chartex" xmlns:cx3="http://schemas.microsoft.com/office/drawing/2016/5/9/chartex" xmlns:cx4="http://schemas.microsoft.com/office/drawing/2016/5/10/chartex" xmlns:cx5="http://schemas.microsoft.com/office/drawing/2016/5/11/chartex" xmlns:cx6="http://schemas.microsoft.com/office/drawing/2016/5/12/chartex" xmlns:cx7="http://schemas.microsoft.com/office/drawing/2016/5/13/chartex" xmlns:cx8="http://schemas.microsoft.com/office/drawing/2016/5/14/chartex" xmlns:mc="http://schemas.openxmlformats.org/markup-compatibility/2006" xmlns:aink="http://schemas.microsoft.com/office/drawing/2016/ink" xmlns:am3d="http://schemas.microsoft.com/office/drawing/2017/model3d" xmlns:o="urn:schemas-microsoft-com:office:office" xmlns:oel="http://schemas.microsoft.com/office/2019/extlst" xmlns:r="http://schemas.openxmlformats.org/officeDocument/2006/relationships" xmlns:m="http://schemas.openxmlformats.org/officeDocument/2006/math" xmlns:v="urn:schemas-microsoft-com:vml" xmlns:wp14="http://schemas.microsoft.com/office/word/2010/wordprocessingDrawing" xmlns:wp="http://schemas.openxmlformats.org/drawingml/2006/wordprocessingDrawing" xmlns:w10="urn:schemas-microsoft-com:office:word" xmlns:w="http://schemas.openxmlformats.org/wordprocessingml/2006/main" xmlns:w14="http://schemas.microsoft.com/office/word/2010/wordml" xmlns:w15="http://schemas.microsoft.com/office/word/2012/wordml" xmlns:w16cex="http://schemas.microsoft.com/office/word/2018/wordml/cex" xmlns:w16cid="http://schemas.microsoft.com/office/word/2016/wordml/cid" xmlns:w16="http://schemas.microsoft.com/office/word/2018/wordml" xmlns:w16sdtdh="http://schemas.microsoft.com/office/word/2020/wordml/sdtdatahash" xmlns:w16se="http://schemas.microsoft.com/office/word/2015/wordml/symex" xmlns:wpg="http://schemas.microsoft.com/office/word/2010/wordprocessingGroup" xmlns:wpi="http://schemas.microsoft.com/office/word/2010/wordprocessingInk" xmlns:wne="http://schemas.microsoft.com/office/word/2006/wordml" xmlns:wps="http://schemas.microsoft.com/office/word/2010/wordprocessingShape" mc:Ignorable="w14 w15 w16se w16cid w16 w16cex w16sdtdh wp14">
+<w:numbering xmlns:wpc="http://schemas.microsoft.com/office/word/2010/wordprocessingCanvas" xmlns:cx="http://schemas.microsoft.com/office/drawing/2014/chartex" xmlns:cx1="http://schemas.microsoft.com/office/drawing/2015/9/8/chartex" xmlns:cx2="http://schemas.microsoft.com/office/drawing/2015/10/21/chartex" xmlns:cx3="http://schemas.microsoft.com/office/drawing/2016/5/9/chartex" xmlns:cx4="http://schemas.microsoft.com/office/drawing/2016/5/10/chartex" xmlns:cx5="http://schemas.microsoft.com/office/drawing/2016/5/11/chartex" xmlns:cx6="http://schemas.microsoft.com/office/drawing/2016/5/12/chartex" xmlns:cx7="http://schemas.microsoft.com/office/drawing/2016/5/13/chartex" xmlns:cx8="http://schemas.microsoft.com/office/drawing/2016/5/14/chartex" xmlns:mc="http://schemas.openxmlformats.org/markup-compatibility/2006" xmlns:aink="http://schemas.microsoft.com/office/drawing/2016/ink" xmlns:am3d="http://schemas.microsoft.com/office/drawing/2017/model3d" xmlns:o="urn:schemas-microsoft-com:office:office" xmlns:oel="http://schemas.microsoft.com/office/2019/extlst" xmlns:r="http://schemas.openxmlformats.org/officeDocument/2006/relationships" xmlns:m="http://schemas.openxmlformats.org/officeDocument/2006/math" xmlns:v="urn:schemas-microsoft-com:vml" xmlns:wp14="http://schemas.microsoft.com/office/word/2010/wordprocessingDrawing" xmlns:wp="http://schemas.openxmlformats.org/drawingml/2006/wordprocessingDrawing" xmlns:w10="urn:schemas-microsoft-com:office:word" xmlns:w="http://schemas.openxmlformats.org/wordprocessingml/2006/main" xmlns:w14="http://schemas.microsoft.com/office/word/2010/wordml" xmlns:w15="http://schemas.microsoft.com/office/word/2012/wordml" xmlns:w16cex="http://schemas.microsoft.com/office/word/2018/wordml/cex" xmlns:w16cid="http://schemas.microsoft.com/office/word/2016/wordml/cid" xmlns:w16="http://schemas.microsoft.com/office/word/2018/wordml" xmlns:w16du="http://schemas.microsoft.com/office/word/2023/wordml/word16du" xmlns:w16sdtdh="http://schemas.microsoft.com/office/word/2020/wordml/sdtdatahash" xmlns:w16se="http://schemas.microsoft.com/office/word/2015/wordml/symex" xmlns:wpg="http://schemas.microsoft.com/office/word/2010/wordprocessingGroup" xmlns:wpi="http://schemas.microsoft.com/office/word/2010/wordprocessingInk" xmlns:wne="http://schemas.microsoft.com/office/word/2006/wordml" xmlns:wps="http://schemas.microsoft.com/office/word/2010/wordprocessingShape" mc:Ignorable="w14 w15 w16se w16cid w16 w16cex w16sdtdh w16du wp14">
   <w:abstractNum w:abstractNumId="0" w15:restartNumberingAfterBreak="0">
     <w:nsid w:val="3F735702"/>
     <w:multiLevelType w:val="hybridMultilevel"/>
@@ -9179,7 +9185,7 @@
 </file>
 
 <file path=word/styles.xml><?xml version="1.0" encoding="utf-8"?>
-<w:styles xmlns:mc="http://schemas.openxmlformats.org/markup-compatibility/2006" xmlns:r="http://schemas.openxmlformats.org/officeDocument/2006/relationships" xmlns:w="http://schemas.openxmlformats.org/wordprocessingml/2006/main" xmlns:w14="http://schemas.microsoft.com/office/word/2010/wordml" xmlns:w15="http://schemas.microsoft.com/office/word/2012/wordml" xmlns:w16cex="http://schemas.microsoft.com/office/word/2018/wordml/cex" xmlns:w16cid="http://schemas.microsoft.com/office/word/2016/wordml/cid" xmlns:w16="http://schemas.microsoft.com/office/word/2018/wordml" xmlns:w16sdtdh="http://schemas.microsoft.com/office/word/2020/wordml/sdtdatahash" xmlns:w16se="http://schemas.microsoft.com/office/word/2015/wordml/symex" mc:Ignorable="w14 w15 w16se w16cid w16 w16cex w16sdtdh">
+<w:styles xmlns:mc="http://schemas.openxmlformats.org/markup-compatibility/2006" xmlns:r="http://schemas.openxmlformats.org/officeDocument/2006/relationships" xmlns:w="http://schemas.openxmlformats.org/wordprocessingml/2006/main" xmlns:w14="http://schemas.microsoft.com/office/word/2010/wordml" xmlns:w15="http://schemas.microsoft.com/office/word/2012/wordml" xmlns:w16cex="http://schemas.microsoft.com/office/word/2018/wordml/cex" xmlns:w16cid="http://schemas.microsoft.com/office/word/2016/wordml/cid" xmlns:w16="http://schemas.microsoft.com/office/word/2018/wordml" xmlns:w16du="http://schemas.microsoft.com/office/word/2023/wordml/word16du" xmlns:w16sdtdh="http://schemas.microsoft.com/office/word/2020/wordml/sdtdatahash" xmlns:w16se="http://schemas.microsoft.com/office/word/2015/wordml/symex" mc:Ignorable="w14 w15 w16se w16cid w16 w16cex w16sdtdh w16du">
   <w:docDefaults>
     <w:rPrDefault>
       <w:rPr>

</xml_diff>